<commit_message>
created my second document and output format
</commit_message>
<xml_diff>
--- a/MyFirstDocument.docx
+++ b/MyFirstDocument.docx
@@ -27,7 +27,13 @@
         <w:pStyle w:val="Author"/>
       </w:pPr>
       <w:r>
-        <w:t xml:space="preserve">adrian</w:t>
+        <w:t xml:space="preserve">Adrián</w:t>
+      </w:r>
+      <w:r>
+        <w:t xml:space="preserve"> </w:t>
+      </w:r>
+      <w:r>
+        <w:t xml:space="preserve">González</w:t>
       </w:r>
     </w:p>
     <w:p>
@@ -47,7 +53,7 @@
         <w:t xml:space="preserve"> </w:t>
       </w:r>
       <w:r>
-        <w:t xml:space="preserve">mayo</w:t>
+        <w:t xml:space="preserve">Mayo</w:t>
       </w:r>
       <w:r>
         <w:t xml:space="preserve"> </w:t>
@@ -395,7 +401,7 @@
     </w:lvl>
   </w:abstractNum>
   <w:abstractNum w:abstractNumId="990">
-    <w:nsid w:val="681f2591"/>
+    <w:nsid w:val="dd395f5c"/>
     <w:multiLevelType w:val="multilevel"/>
     <w:lvl w:ilvl="0">
       <w:numFmt w:val="bullet"/>

</xml_diff>